<commit_message>
Server expansion + user client startup
</commit_message>
<xml_diff>
--- a/אפיון האפליקצייה/אפיון אפליקציה ליצירת לוח שנה מותאם אישית.docx
+++ b/אפיון האפליקצייה/אפיון אפליקציה ליצירת לוח שנה מותאם אישית.docx
@@ -10,7 +10,6 @@
           <w:bCs/>
           <w:sz w:val="24"/>
           <w:szCs w:val="24"/>
-          <w:rtl/>
         </w:rPr>
       </w:pPr>
     </w:p>
@@ -461,7 +460,6 @@
           <w:szCs w:val="24"/>
         </w:rPr>
       </w:pPr>
-      <w:proofErr w:type="gramStart"/>
       <w:r>
         <w:rPr>
           <w:rFonts w:cstheme="minorHAnsi"/>
@@ -492,19 +490,7 @@
           <w:szCs w:val="24"/>
           <w:rtl/>
         </w:rPr>
-        <w:t>פונקציונליות</w:t>
-      </w:r>
-      <w:proofErr w:type="gramEnd"/>
-      <w:r>
-        <w:rPr>
-          <w:rFonts w:cstheme="minorHAnsi"/>
-          <w:b/>
-          <w:bCs/>
-          <w:sz w:val="24"/>
-          <w:szCs w:val="24"/>
-          <w:rtl/>
-        </w:rPr>
-        <w:t xml:space="preserve"> עיקרית</w:t>
+        <w:t>פונקציונליות עיקרית</w:t>
       </w:r>
     </w:p>
     <w:p>
@@ -664,7 +650,6 @@
           <w:szCs w:val="24"/>
         </w:rPr>
       </w:pPr>
-      <w:proofErr w:type="gramStart"/>
       <w:r>
         <w:rPr>
           <w:rFonts w:cstheme="minorHAnsi"/>
@@ -695,19 +680,7 @@
           <w:szCs w:val="24"/>
           <w:rtl/>
         </w:rPr>
-        <w:t>טכנולוגיות</w:t>
-      </w:r>
-      <w:proofErr w:type="gramEnd"/>
-      <w:r>
-        <w:rPr>
-          <w:rFonts w:cstheme="minorHAnsi"/>
-          <w:b/>
-          <w:bCs/>
-          <w:sz w:val="24"/>
-          <w:szCs w:val="24"/>
-          <w:rtl/>
-        </w:rPr>
-        <w:t xml:space="preserve"> בשימוש</w:t>
+        <w:t>טכנולוגיות בשימוש</w:t>
       </w:r>
     </w:p>
     <w:p>
@@ -894,7 +867,6 @@
           <w:szCs w:val="24"/>
         </w:rPr>
       </w:pPr>
-      <w:proofErr w:type="gramStart"/>
       <w:r>
         <w:rPr>
           <w:rFonts w:cstheme="minorHAnsi"/>
@@ -925,19 +897,7 @@
           <w:szCs w:val="24"/>
           <w:rtl/>
         </w:rPr>
-        <w:t>עיצוב</w:t>
-      </w:r>
-      <w:proofErr w:type="gramEnd"/>
-      <w:r>
-        <w:rPr>
-          <w:rFonts w:cstheme="minorHAnsi"/>
-          <w:b/>
-          <w:bCs/>
-          <w:sz w:val="24"/>
-          <w:szCs w:val="24"/>
-          <w:rtl/>
-        </w:rPr>
-        <w:t xml:space="preserve"> ממשק משתמש ויזואלי</w:t>
+        <w:t>עיצוב ממשק משתמש ויזואלי</w:t>
       </w:r>
     </w:p>
     <w:p>
@@ -1110,7 +1070,6 @@
           <w:szCs w:val="24"/>
         </w:rPr>
       </w:pPr>
-      <w:proofErr w:type="gramStart"/>
       <w:r>
         <w:rPr>
           <w:rFonts w:cstheme="minorHAnsi"/>
@@ -1141,19 +1100,7 @@
           <w:szCs w:val="24"/>
           <w:rtl/>
         </w:rPr>
-        <w:t>אפיון</w:t>
-      </w:r>
-      <w:proofErr w:type="gramEnd"/>
-      <w:r>
-        <w:rPr>
-          <w:rFonts w:cstheme="minorHAnsi"/>
-          <w:b/>
-          <w:bCs/>
-          <w:sz w:val="24"/>
-          <w:szCs w:val="24"/>
-          <w:rtl/>
-        </w:rPr>
-        <w:t xml:space="preserve"> טכני</w:t>
+        <w:t>אפיון טכני</w:t>
       </w:r>
     </w:p>
     <w:p>
@@ -1198,29 +1145,7 @@
           <w:sz w:val="24"/>
           <w:szCs w:val="24"/>
         </w:rPr>
-        <w:t>POST /</w:t>
-      </w:r>
-      <w:proofErr w:type="spellStart"/>
-      <w:r>
-        <w:rPr>
-          <w:rFonts w:cstheme="minorHAnsi"/>
-          <w:b/>
-          <w:bCs/>
-          <w:sz w:val="24"/>
-          <w:szCs w:val="24"/>
-        </w:rPr>
-        <w:t>api</w:t>
-      </w:r>
-      <w:proofErr w:type="spellEnd"/>
-      <w:r>
-        <w:rPr>
-          <w:rFonts w:cstheme="minorHAnsi"/>
-          <w:b/>
-          <w:bCs/>
-          <w:sz w:val="24"/>
-          <w:szCs w:val="24"/>
-        </w:rPr>
-        <w:t>/upload</w:t>
+        <w:t>POST /api/upload</w:t>
       </w:r>
       <w:r>
         <w:rPr>
@@ -1268,29 +1193,7 @@
           <w:sz w:val="24"/>
           <w:szCs w:val="24"/>
         </w:rPr>
-        <w:t>GET /</w:t>
-      </w:r>
-      <w:proofErr w:type="spellStart"/>
-      <w:r>
-        <w:rPr>
-          <w:rFonts w:cstheme="minorHAnsi"/>
-          <w:b/>
-          <w:bCs/>
-          <w:sz w:val="24"/>
-          <w:szCs w:val="24"/>
-        </w:rPr>
-        <w:t>api</w:t>
-      </w:r>
-      <w:proofErr w:type="spellEnd"/>
-      <w:r>
-        <w:rPr>
-          <w:rFonts w:cstheme="minorHAnsi"/>
-          <w:b/>
-          <w:bCs/>
-          <w:sz w:val="24"/>
-          <w:szCs w:val="24"/>
-        </w:rPr>
-        <w:t>/templates</w:t>
+        <w:t>GET /api/templates</w:t>
       </w:r>
       <w:r>
         <w:rPr>
@@ -1338,29 +1241,7 @@
           <w:sz w:val="24"/>
           <w:szCs w:val="24"/>
         </w:rPr>
-        <w:t>POST /</w:t>
-      </w:r>
-      <w:proofErr w:type="spellStart"/>
-      <w:r>
-        <w:rPr>
-          <w:rFonts w:cstheme="minorHAnsi"/>
-          <w:b/>
-          <w:bCs/>
-          <w:sz w:val="24"/>
-          <w:szCs w:val="24"/>
-        </w:rPr>
-        <w:t>api</w:t>
-      </w:r>
-      <w:proofErr w:type="spellEnd"/>
-      <w:r>
-        <w:rPr>
-          <w:rFonts w:cstheme="minorHAnsi"/>
-          <w:b/>
-          <w:bCs/>
-          <w:sz w:val="24"/>
-          <w:szCs w:val="24"/>
-        </w:rPr>
-        <w:t>/generate-calendar</w:t>
+        <w:t>POST /api/generate-calendar</w:t>
       </w:r>
       <w:r>
         <w:rPr>
@@ -1408,29 +1289,7 @@
           <w:sz w:val="24"/>
           <w:szCs w:val="24"/>
         </w:rPr>
-        <w:t>POST /</w:t>
-      </w:r>
-      <w:proofErr w:type="spellStart"/>
-      <w:r>
-        <w:rPr>
-          <w:rFonts w:cstheme="minorHAnsi"/>
-          <w:b/>
-          <w:bCs/>
-          <w:sz w:val="24"/>
-          <w:szCs w:val="24"/>
-        </w:rPr>
-        <w:t>api</w:t>
-      </w:r>
-      <w:proofErr w:type="spellEnd"/>
-      <w:r>
-        <w:rPr>
-          <w:rFonts w:cstheme="minorHAnsi"/>
-          <w:b/>
-          <w:bCs/>
-          <w:sz w:val="24"/>
-          <w:szCs w:val="24"/>
-        </w:rPr>
-        <w:t>/send-reminder</w:t>
+        <w:t>POST /api/send-reminder</w:t>
       </w:r>
       <w:r>
         <w:rPr>
@@ -1478,10 +1337,46 @@
           <w:sz w:val="24"/>
           <w:szCs w:val="24"/>
         </w:rPr>
-        <w:t>POST /</w:t>
-      </w:r>
-      <w:proofErr w:type="spellStart"/>
-      <w:r>
+        <w:t>POST /api/print-calendar</w:t>
+      </w:r>
+      <w:r>
+        <w:rPr>
+          <w:rFonts w:cstheme="minorHAnsi"/>
+          <w:sz w:val="24"/>
+          <w:szCs w:val="24"/>
+        </w:rPr>
+        <w:t xml:space="preserve"> – </w:t>
+      </w:r>
+      <w:r>
+        <w:rPr>
+          <w:rFonts w:cstheme="minorHAnsi"/>
+          <w:sz w:val="24"/>
+          <w:szCs w:val="24"/>
+          <w:rtl/>
+        </w:rPr>
+        <w:t>הפקת גרסת הדפסה ישירה</w:t>
+      </w:r>
+      <w:r>
+        <w:rPr>
+          <w:rFonts w:cstheme="minorHAnsi"/>
+          <w:sz w:val="24"/>
+          <w:szCs w:val="24"/>
+        </w:rPr>
+        <w:t>.</w:t>
+      </w:r>
+    </w:p>
+    <w:p>
+      <w:pPr>
+        <w:ind w:left="720"/>
+        <w:rPr>
+          <w:rFonts w:cstheme="minorHAnsi"/>
+          <w:sz w:val="24"/>
+          <w:szCs w:val="24"/>
+        </w:rPr>
+      </w:pPr>
+    </w:p>
+    <w:p>
+      <w:pPr>
         <w:rPr>
           <w:rFonts w:cstheme="minorHAnsi"/>
           <w:b/>
@@ -1489,66 +1384,7 @@
           <w:sz w:val="24"/>
           <w:szCs w:val="24"/>
         </w:rPr>
-        <w:t>api</w:t>
-      </w:r>
-      <w:proofErr w:type="spellEnd"/>
-      <w:r>
-        <w:rPr>
-          <w:rFonts w:cstheme="minorHAnsi"/>
-          <w:b/>
-          <w:bCs/>
-          <w:sz w:val="24"/>
-          <w:szCs w:val="24"/>
-        </w:rPr>
-        <w:t>/print-calendar</w:t>
-      </w:r>
-      <w:r>
-        <w:rPr>
-          <w:rFonts w:cstheme="minorHAnsi"/>
-          <w:sz w:val="24"/>
-          <w:szCs w:val="24"/>
-        </w:rPr>
-        <w:t xml:space="preserve"> – </w:t>
-      </w:r>
-      <w:r>
-        <w:rPr>
-          <w:rFonts w:cstheme="minorHAnsi"/>
-          <w:sz w:val="24"/>
-          <w:szCs w:val="24"/>
-          <w:rtl/>
-        </w:rPr>
-        <w:t>הפקת גרסת הדפסה ישירה</w:t>
-      </w:r>
-      <w:r>
-        <w:rPr>
-          <w:rFonts w:cstheme="minorHAnsi"/>
-          <w:sz w:val="24"/>
-          <w:szCs w:val="24"/>
-        </w:rPr>
-        <w:t>.</w:t>
-      </w:r>
-    </w:p>
-    <w:p>
-      <w:pPr>
-        <w:ind w:left="720"/>
-        <w:rPr>
-          <w:rFonts w:cstheme="minorHAnsi"/>
-          <w:sz w:val="24"/>
-          <w:szCs w:val="24"/>
-        </w:rPr>
-      </w:pPr>
-    </w:p>
-    <w:p>
-      <w:pPr>
-        <w:rPr>
-          <w:rFonts w:cstheme="minorHAnsi"/>
-          <w:b/>
-          <w:bCs/>
-          <w:sz w:val="24"/>
-          <w:szCs w:val="24"/>
-        </w:rPr>
-      </w:pPr>
-      <w:proofErr w:type="gramStart"/>
+      </w:pPr>
       <w:r>
         <w:rPr>
           <w:rFonts w:cstheme="minorHAnsi"/>
@@ -1579,19 +1415,7 @@
           <w:szCs w:val="24"/>
           <w:rtl/>
         </w:rPr>
-        <w:t>תרשים</w:t>
-      </w:r>
-      <w:proofErr w:type="gramEnd"/>
-      <w:r>
-        <w:rPr>
-          <w:rFonts w:cstheme="minorHAnsi"/>
-          <w:b/>
-          <w:bCs/>
-          <w:sz w:val="24"/>
-          <w:szCs w:val="24"/>
-          <w:rtl/>
-        </w:rPr>
-        <w:t xml:space="preserve"> מבנה הטבלאות</w:t>
+        <w:t>תרשים מבנה הטבלאות</w:t>
       </w:r>
     </w:p>
     <w:p>
@@ -1655,25 +1479,7 @@
           <w:sz w:val="24"/>
           <w:szCs w:val="24"/>
         </w:rPr>
-        <w:t>email (</w:t>
-      </w:r>
-      <w:proofErr w:type="gramStart"/>
-      <w:r>
-        <w:rPr>
-          <w:rFonts w:cstheme="minorHAnsi"/>
-          <w:sz w:val="24"/>
-          <w:szCs w:val="24"/>
-        </w:rPr>
-        <w:t>VARCHAR(</w:t>
-      </w:r>
-      <w:proofErr w:type="gramEnd"/>
-      <w:r>
-        <w:rPr>
-          <w:rFonts w:cstheme="minorHAnsi"/>
-          <w:sz w:val="24"/>
-          <w:szCs w:val="24"/>
-        </w:rPr>
-        <w:t>100), UNIQUE)</w:t>
+        <w:t>email (VARCHAR(100), UNIQUE)</w:t>
       </w:r>
     </w:p>
     <w:p>
@@ -1694,25 +1500,7 @@
           <w:sz w:val="24"/>
           <w:szCs w:val="24"/>
         </w:rPr>
-        <w:t>password (</w:t>
-      </w:r>
-      <w:proofErr w:type="gramStart"/>
-      <w:r>
-        <w:rPr>
-          <w:rFonts w:cstheme="minorHAnsi"/>
-          <w:sz w:val="24"/>
-          <w:szCs w:val="24"/>
-        </w:rPr>
-        <w:t>VARCHAR(</w:t>
-      </w:r>
-      <w:proofErr w:type="gramEnd"/>
-      <w:r>
-        <w:rPr>
-          <w:rFonts w:cstheme="minorHAnsi"/>
-          <w:sz w:val="24"/>
-          <w:szCs w:val="24"/>
-        </w:rPr>
-        <w:t>255), NOT NULL)</w:t>
+        <w:t>password (VARCHAR(255), NOT NULL)</w:t>
       </w:r>
     </w:p>
     <w:p>
@@ -1770,23 +1558,13 @@
           <w:szCs w:val="24"/>
         </w:rPr>
       </w:pPr>
-      <w:proofErr w:type="spellStart"/>
-      <w:r>
-        <w:rPr>
-          <w:rFonts w:cstheme="minorHAnsi"/>
-          <w:sz w:val="24"/>
-          <w:szCs w:val="24"/>
-        </w:rPr>
-        <w:t>user_id</w:t>
-      </w:r>
-      <w:proofErr w:type="spellEnd"/>
-      <w:r>
-        <w:rPr>
-          <w:rFonts w:cstheme="minorHAnsi"/>
-          <w:sz w:val="24"/>
-          <w:szCs w:val="24"/>
-        </w:rPr>
-        <w:t xml:space="preserve"> (INT, FOREIGN KEY → Users(id))</w:t>
+      <w:r>
+        <w:rPr>
+          <w:rFonts w:cstheme="minorHAnsi"/>
+          <w:sz w:val="24"/>
+          <w:szCs w:val="24"/>
+        </w:rPr>
+        <w:t>user_id (INT, FOREIGN KEY → Users(id))</w:t>
       </w:r>
     </w:p>
     <w:p>
@@ -1801,33 +1579,193 @@
           <w:szCs w:val="24"/>
         </w:rPr>
       </w:pPr>
-      <w:proofErr w:type="spellStart"/>
-      <w:r>
-        <w:rPr>
-          <w:rFonts w:cstheme="minorHAnsi"/>
-          <w:sz w:val="24"/>
-          <w:szCs w:val="24"/>
-        </w:rPr>
-        <w:t>image_url</w:t>
-      </w:r>
-      <w:proofErr w:type="spellEnd"/>
-      <w:r>
-        <w:rPr>
-          <w:rFonts w:cstheme="minorHAnsi"/>
-          <w:sz w:val="24"/>
-          <w:szCs w:val="24"/>
-        </w:rPr>
-        <w:t xml:space="preserve"> (TEXT, NOT NULL)</w:t>
+      <w:r>
+        <w:rPr>
+          <w:rFonts w:cstheme="minorHAnsi"/>
+          <w:sz w:val="24"/>
+          <w:szCs w:val="24"/>
+        </w:rPr>
+        <w:t>image_url (TEXT, NOT NULL)</w:t>
       </w:r>
     </w:p>
     <w:p>
       <w:pPr>
         <w:rPr>
           <w:rFonts w:cstheme="minorHAnsi"/>
+          <w:sz w:val="24"/>
+          <w:szCs w:val="24"/>
+          <w:rtl/>
+        </w:rPr>
+      </w:pPr>
+    </w:p>
+    <w:p>
+      <w:pPr>
+        <w:rPr>
+          <w:rFonts w:cstheme="minorHAnsi"/>
+          <w:sz w:val="24"/>
+          <w:szCs w:val="24"/>
+          <w:rtl/>
+        </w:rPr>
+      </w:pPr>
+    </w:p>
+    <w:p>
+      <w:pPr>
+        <w:rPr>
+          <w:rFonts w:cstheme="minorHAnsi"/>
           <w:b/>
           <w:bCs/>
           <w:sz w:val="24"/>
           <w:szCs w:val="24"/>
+        </w:rPr>
+      </w:pPr>
+      <w:r>
+        <w:rPr>
+          <w:rFonts w:cstheme="minorHAnsi"/>
+          <w:b/>
+          <w:bCs/>
+          <w:sz w:val="24"/>
+          <w:szCs w:val="24"/>
+          <w:rtl/>
+        </w:rPr>
+        <w:lastRenderedPageBreak/>
+        <w:t xml:space="preserve">טבלת </w:t>
+      </w:r>
+      <w:r>
+        <w:rPr>
+          <w:rFonts w:cstheme="minorHAnsi" w:hint="cs"/>
+          <w:b/>
+          <w:bCs/>
+          <w:sz w:val="24"/>
+          <w:szCs w:val="24"/>
+          <w:rtl/>
+        </w:rPr>
+        <w:t xml:space="preserve">תבניות </w:t>
+      </w:r>
+      <w:r>
+        <w:rPr>
+          <w:rFonts w:cstheme="minorHAnsi"/>
+          <w:b/>
+          <w:bCs/>
+          <w:sz w:val="24"/>
+          <w:szCs w:val="24"/>
+          <w:rtl/>
+        </w:rPr>
+        <w:t>–</w:t>
+      </w:r>
+      <w:r>
+        <w:rPr>
+          <w:rFonts w:cstheme="minorHAnsi" w:hint="cs"/>
+          <w:b/>
+          <w:bCs/>
+          <w:sz w:val="24"/>
+          <w:szCs w:val="24"/>
+          <w:rtl/>
+        </w:rPr>
+        <w:t xml:space="preserve"> למנהל בלבד</w:t>
+      </w:r>
+    </w:p>
+    <w:p>
+      <w:pPr>
+        <w:numPr>
+          <w:ilvl w:val="0"/>
+          <w:numId w:val="31"/>
+        </w:numPr>
+        <w:rPr>
+          <w:rFonts w:cstheme="minorHAnsi"/>
+          <w:sz w:val="24"/>
+          <w:szCs w:val="24"/>
+        </w:rPr>
+      </w:pPr>
+      <w:r>
+        <w:rPr>
+          <w:rFonts w:cstheme="minorHAnsi"/>
+          <w:sz w:val="24"/>
+          <w:szCs w:val="24"/>
+        </w:rPr>
+        <w:t>id (INT, PRIMARY KEY)</w:t>
+      </w:r>
+    </w:p>
+    <w:p>
+      <w:pPr>
+        <w:numPr>
+          <w:ilvl w:val="0"/>
+          <w:numId w:val="31"/>
+        </w:numPr>
+        <w:rPr>
+          <w:rFonts w:cstheme="minorHAnsi"/>
+          <w:sz w:val="24"/>
+          <w:szCs w:val="24"/>
+        </w:rPr>
+      </w:pPr>
+      <w:r>
+        <w:rPr>
+          <w:rFonts w:cstheme="minorHAnsi"/>
+          <w:sz w:val="24"/>
+          <w:szCs w:val="24"/>
+        </w:rPr>
+        <w:t>name(nvarchar)</w:t>
+      </w:r>
+    </w:p>
+    <w:p>
+      <w:pPr>
+        <w:numPr>
+          <w:ilvl w:val="0"/>
+          <w:numId w:val="31"/>
+        </w:numPr>
+        <w:rPr>
+          <w:rFonts w:cstheme="minorHAnsi"/>
+          <w:sz w:val="24"/>
+          <w:szCs w:val="24"/>
+        </w:rPr>
+      </w:pPr>
+      <w:r>
+        <w:rPr>
+          <w:rFonts w:cstheme="minorHAnsi"/>
+          <w:sz w:val="24"/>
+          <w:szCs w:val="24"/>
+        </w:rPr>
+        <w:t>user_id (INT, FOREIGN KEY → Users(id))</w:t>
+      </w:r>
+    </w:p>
+    <w:p>
+      <w:pPr>
+        <w:numPr>
+          <w:ilvl w:val="0"/>
+          <w:numId w:val="31"/>
+        </w:numPr>
+        <w:rPr>
+          <w:rFonts w:cstheme="minorHAnsi"/>
+          <w:sz w:val="24"/>
+          <w:szCs w:val="24"/>
+        </w:rPr>
+      </w:pPr>
+      <w:r>
+        <w:rPr>
+          <w:rFonts w:cstheme="minorHAnsi"/>
+          <w:sz w:val="24"/>
+          <w:szCs w:val="24"/>
+        </w:rPr>
+        <w:t>image_url (TEXT, NOT NULL)</w:t>
+      </w:r>
+    </w:p>
+    <w:p>
+      <w:pPr>
+        <w:rPr>
+          <w:rFonts w:cstheme="minorHAnsi"/>
+          <w:sz w:val="24"/>
+          <w:szCs w:val="24"/>
+        </w:rPr>
+      </w:pPr>
+    </w:p>
+    <w:p>
+      <w:pPr>
+        <w:rPr>
+          <w:rFonts w:cstheme="minorHAnsi" w:hint="cs"/>
+          <w:b/>
+          <w:bCs/>
+          <w:sz w:val="24"/>
+          <w:szCs w:val="24"/>
+          <w:rtl/>
         </w:rPr>
       </w:pPr>
       <w:r>
@@ -1875,24 +1813,13 @@
           <w:szCs w:val="24"/>
         </w:rPr>
       </w:pPr>
-      <w:proofErr w:type="spellStart"/>
-      <w:r>
-        <w:rPr>
-          <w:rFonts w:cstheme="minorHAnsi"/>
-          <w:sz w:val="24"/>
-          <w:szCs w:val="24"/>
-        </w:rPr>
-        <w:lastRenderedPageBreak/>
-        <w:t>user_id</w:t>
-      </w:r>
-      <w:proofErr w:type="spellEnd"/>
-      <w:r>
-        <w:rPr>
-          <w:rFonts w:cstheme="minorHAnsi"/>
-          <w:sz w:val="24"/>
-          <w:szCs w:val="24"/>
-        </w:rPr>
-        <w:t xml:space="preserve"> (INT, FOREIGN KEY → Users(id))</w:t>
+      <w:r>
+        <w:rPr>
+          <w:rFonts w:cstheme="minorHAnsi"/>
+          <w:sz w:val="24"/>
+          <w:szCs w:val="24"/>
+        </w:rPr>
+        <w:t>user_id (INT, FOREIGN KEY → Users(id))</w:t>
       </w:r>
     </w:p>
     <w:p>
@@ -1907,23 +1834,13 @@
           <w:szCs w:val="24"/>
         </w:rPr>
       </w:pPr>
-      <w:proofErr w:type="spellStart"/>
-      <w:r>
-        <w:rPr>
-          <w:rFonts w:cstheme="minorHAnsi"/>
-          <w:sz w:val="24"/>
-          <w:szCs w:val="24"/>
-        </w:rPr>
-        <w:t>event_date</w:t>
-      </w:r>
-      <w:proofErr w:type="spellEnd"/>
-      <w:r>
-        <w:rPr>
-          <w:rFonts w:cstheme="minorHAnsi"/>
-          <w:sz w:val="24"/>
-          <w:szCs w:val="24"/>
-        </w:rPr>
-        <w:t xml:space="preserve"> (DATE, NOT NULL)</w:t>
+      <w:r>
+        <w:rPr>
+          <w:rFonts w:cstheme="minorHAnsi"/>
+          <w:sz w:val="24"/>
+          <w:szCs w:val="24"/>
+        </w:rPr>
+        <w:t>event_date (DATE, NOT NULL)</w:t>
       </w:r>
     </w:p>
     <w:p>
@@ -1938,23 +1855,13 @@
           <w:szCs w:val="24"/>
         </w:rPr>
       </w:pPr>
-      <w:proofErr w:type="spellStart"/>
-      <w:r>
-        <w:rPr>
-          <w:rFonts w:cstheme="minorHAnsi"/>
-          <w:sz w:val="24"/>
-          <w:szCs w:val="24"/>
-        </w:rPr>
-        <w:t>email_sent</w:t>
-      </w:r>
-      <w:proofErr w:type="spellEnd"/>
-      <w:r>
-        <w:rPr>
-          <w:rFonts w:cstheme="minorHAnsi"/>
-          <w:sz w:val="24"/>
-          <w:szCs w:val="24"/>
-        </w:rPr>
-        <w:t xml:space="preserve"> (BOOLEAN, DEFAULT FALSE)</w:t>
+      <w:r>
+        <w:rPr>
+          <w:rFonts w:cstheme="minorHAnsi"/>
+          <w:sz w:val="24"/>
+          <w:szCs w:val="24"/>
+        </w:rPr>
+        <w:t>email_sent (BOOLEAN, DEFAULT FALSE)</w:t>
       </w:r>
     </w:p>
     <w:p>
@@ -1978,7 +1885,6 @@
           <w:rtl/>
         </w:rPr>
       </w:pPr>
-      <w:proofErr w:type="gramStart"/>
       <w:r>
         <w:rPr>
           <w:rFonts w:cstheme="minorHAnsi"/>
@@ -2009,25 +1915,13 @@
           <w:szCs w:val="24"/>
           <w:rtl/>
         </w:rPr>
-        <w:t>הגדרת</w:t>
-      </w:r>
-      <w:proofErr w:type="gramEnd"/>
-      <w:r>
-        <w:rPr>
-          <w:rFonts w:cstheme="minorHAnsi"/>
-          <w:b/>
-          <w:bCs/>
-          <w:sz w:val="24"/>
-          <w:szCs w:val="24"/>
-          <w:rtl/>
-        </w:rPr>
-        <w:t xml:space="preserve"> סבבי פיתוח</w:t>
+        <w:t>הגדרת סבבי פיתוח</w:t>
       </w:r>
     </w:p>
     <w:p>
       <w:pPr>
         <w:rPr>
-          <w:rFonts w:cstheme="minorHAnsi" w:hint="cs"/>
+          <w:rFonts w:cstheme="minorHAnsi"/>
           <w:b/>
           <w:bCs/>
           <w:sz w:val="24"/>
@@ -8493,6 +8387,7 @@
   <w:style w:type="character" w:default="1" w:styleId="a0">
     <w:name w:val="Default Paragraph Font"/>
     <w:uiPriority w:val="1"/>
+    <w:semiHidden/>
     <w:unhideWhenUsed/>
   </w:style>
   <w:style w:type="table" w:default="1" w:styleId="a1">

</xml_diff>